<commit_message>
added port and .bat file to readme
</commit_message>
<xml_diff>
--- a/readme.docx
+++ b/readme.docx
@@ -125,6 +125,7 @@
       </w:pPr>
       <w:r>
         <w:rPr>
+          <w:rFonts w:hint="cs"/>
           <w:b/>
           <w:bCs/>
           <w:sz w:val="24"/>
@@ -132,6 +133,203 @@
           <w:u w:val="single"/>
           <w:rtl/>
         </w:rPr>
+        <w:t>דגשים חשובים:</w:t>
+      </w:r>
+    </w:p>
+    <w:p>
+      <w:pPr>
+        <w:bidi/>
+        <w:rPr>
+          <w:rtl/>
+        </w:rPr>
+      </w:pPr>
+      <w:r>
+        <w:rPr>
+          <w:rFonts w:hint="cs"/>
+          <w:rtl/>
+        </w:rPr>
+        <w:t xml:space="preserve">בכדי לאתחל את השרת יש להריץ את </w:t>
+      </w:r>
+      <w:r>
+        <w:rPr>
+          <w:b/>
+          <w:bCs/>
+        </w:rPr>
+        <w:t>runServer.bat</w:t>
+      </w:r>
+      <w:r>
+        <w:rPr>
+          <w:rFonts w:hint="cs"/>
+          <w:rtl/>
+        </w:rPr>
+        <w:t xml:space="preserve"> שנמצא בתיקייה הראשית</w:t>
+      </w:r>
+      <w:bookmarkStart w:id="1" w:name="_GoBack"/>
+      <w:bookmarkEnd w:id="1"/>
+      <w:r>
+        <w:rPr>
+          <w:rFonts w:hint="cs"/>
+          <w:rtl/>
+        </w:rPr>
+        <w:t xml:space="preserve">. קובץ זה יריץ את הפקודה </w:t>
+      </w:r>
+      <w:proofErr w:type="spellStart"/>
+      <w:r>
+        <w:t>npm</w:t>
+      </w:r>
+      <w:proofErr w:type="spellEnd"/>
+      <w:r>
+        <w:t xml:space="preserve"> install</w:t>
+      </w:r>
+      <w:r>
+        <w:rPr>
+          <w:rFonts w:hint="cs"/>
+          <w:rtl/>
+        </w:rPr>
+        <w:t xml:space="preserve"> למקרה שהנ"ל לא בוצע ולאחר מכן יריץ את </w:t>
+      </w:r>
+      <w:r>
+        <w:t>server.js</w:t>
+      </w:r>
+      <w:r>
+        <w:rPr>
+          <w:rFonts w:hint="cs"/>
+          <w:rtl/>
+        </w:rPr>
+        <w:t xml:space="preserve"> שנמצא בתיקיית </w:t>
+      </w:r>
+      <w:proofErr w:type="spellStart"/>
+      <w:r>
+        <w:t>src</w:t>
+      </w:r>
+      <w:proofErr w:type="spellEnd"/>
+      <w:r>
+        <w:rPr>
+          <w:rFonts w:hint="cs"/>
+          <w:rtl/>
+        </w:rPr>
+        <w:t>.</w:t>
+      </w:r>
+    </w:p>
+    <w:p>
+      <w:pPr>
+        <w:bidi/>
+        <w:rPr>
+          <w:rFonts w:hint="cs"/>
+          <w:b/>
+          <w:bCs/>
+          <w:sz w:val="24"/>
+          <w:szCs w:val="24"/>
+          <w:u w:val="single"/>
+          <w:rtl/>
+        </w:rPr>
+      </w:pPr>
+      <w:r>
+        <w:rPr>
+          <w:rFonts w:hint="cs"/>
+          <w:rtl/>
+        </w:rPr>
+        <w:t xml:space="preserve">השרת מוגדר להאזין על פורט </w:t>
+      </w:r>
+      <w:r>
+        <w:rPr>
+          <w:rFonts w:hint="cs"/>
+          <w:rtl/>
+        </w:rPr>
+        <w:t>3000 לכן בשביל להגיע למסך ה</w:t>
+      </w:r>
+      <w:r>
+        <w:t>login</w:t>
+      </w:r>
+      <w:r>
+        <w:rPr>
+          <w:rFonts w:hint="cs"/>
+          <w:rtl/>
+        </w:rPr>
+        <w:t xml:space="preserve"> יש להיכנס לכתובת </w:t>
+      </w:r>
+      <w:r>
+        <w:rPr>
+          <w:b/>
+          <w:bCs/>
+          <w:sz w:val="24"/>
+          <w:szCs w:val="24"/>
+          <w:u w:val="single"/>
+          <w:rtl/>
+        </w:rPr>
+        <w:br/>
+      </w:r>
+      <w:r>
+        <w:rPr>
+          <w:sz w:val="24"/>
+          <w:szCs w:val="24"/>
+        </w:rPr>
+        <w:t>http:/</w:t>
+      </w:r>
+      <w:r>
+        <w:rPr>
+          <w:sz w:val="24"/>
+          <w:szCs w:val="24"/>
+        </w:rPr>
+        <w:t>/</w:t>
+      </w:r>
+      <w:r>
+        <w:rPr>
+          <w:sz w:val="24"/>
+          <w:szCs w:val="24"/>
+        </w:rPr>
+        <w:t>loc</w:t>
+      </w:r>
+      <w:r>
+        <w:rPr>
+          <w:sz w:val="24"/>
+          <w:szCs w:val="24"/>
+        </w:rPr>
+        <w:t>a</w:t>
+      </w:r>
+      <w:r>
+        <w:rPr>
+          <w:sz w:val="24"/>
+          <w:szCs w:val="24"/>
+        </w:rPr>
+        <w:t>lh</w:t>
+      </w:r>
+      <w:r>
+        <w:rPr>
+          <w:sz w:val="24"/>
+          <w:szCs w:val="24"/>
+        </w:rPr>
+        <w:t>o</w:t>
+      </w:r>
+      <w:r>
+        <w:rPr>
+          <w:sz w:val="24"/>
+          <w:szCs w:val="24"/>
+        </w:rPr>
+        <w:t>st:3000</w:t>
+      </w:r>
+    </w:p>
+    <w:p>
+      <w:pPr>
+        <w:bidi/>
+        <w:rPr>
+          <w:b/>
+          <w:bCs/>
+          <w:sz w:val="24"/>
+          <w:szCs w:val="24"/>
+          <w:u w:val="single"/>
+          <w:rtl/>
+        </w:rPr>
+      </w:pPr>
+      <w:r>
+        <w:rPr>
+          <w:b/>
+          <w:bCs/>
+          <w:sz w:val="24"/>
+          <w:szCs w:val="24"/>
+          <w:u w:val="single"/>
+          <w:rtl/>
+        </w:rPr>
         <w:t>תיעוד כללי של הפונקציות העיקריות ותפקידם:</w:t>
       </w:r>
     </w:p>
@@ -700,6 +898,7 @@
       </w:pPr>
       <w:proofErr w:type="spellStart"/>
       <w:r>
+        <w:lastRenderedPageBreak/>
         <w:t>takeAllButTopCard</w:t>
       </w:r>
       <w:proofErr w:type="spellEnd"/>
@@ -708,11 +907,6 @@
           <w:rtl/>
         </w:rPr>
         <w:t xml:space="preserve"> – מחזיר את כל הקלפים שעל השולחן פרט לקלף העליון, לטובת העברת קלפים מהשולחן חזרה לחפיסה במידה ונגמרו הקלפים החפיסה.</w:t>
-      </w:r>
-    </w:p>
-    <w:p>
-      <w:r>
-        <w:br w:type="page"/>
       </w:r>
     </w:p>
     <w:p>
@@ -726,7 +920,6 @@
         <w:ind w:left="360"/>
       </w:pPr>
       <w:r>
-        <w:lastRenderedPageBreak/>
         <w:t>player.js</w:t>
       </w:r>
       <w:r>
@@ -1106,9 +1299,9 @@
           <w:noProof/>
         </w:rPr>
         <w:drawing>
-          <wp:inline distT="0" distB="0" distL="0" distR="0" wp14:anchorId="315722A9" wp14:editId="33B5FF39">
-            <wp:extent cx="4870429" cy="3886200"/>
-            <wp:effectExtent l="0" t="0" r="6985" b="0"/>
+          <wp:inline distT="0" distB="0" distL="0" distR="0" wp14:anchorId="315722A9" wp14:editId="4401A9E8">
+            <wp:extent cx="4688840" cy="3741307"/>
+            <wp:effectExtent l="0" t="0" r="0" b="0"/>
             <wp:docPr id="2" name="Picture 2"/>
             <wp:cNvGraphicFramePr>
               <a:graphicFrameLocks xmlns:a="http://schemas.openxmlformats.org/drawingml/2006/main" noChangeAspect="1"/>
@@ -1121,7 +1314,7 @@
                     <pic:cNvPicPr/>
                   </pic:nvPicPr>
                   <pic:blipFill>
-                    <a:blip r:embed="rId7"/>
+                    <a:blip r:embed="rId8"/>
                     <a:stretch>
                       <a:fillRect/>
                     </a:stretch>
@@ -1129,7 +1322,7 @@
                   <pic:spPr>
                     <a:xfrm>
                       <a:off x="0" y="0"/>
-                      <a:ext cx="4945221" cy="3945878"/>
+                      <a:ext cx="4815900" cy="3842690"/>
                     </a:xfrm>
                     <a:prstGeom prst="rect">
                       <a:avLst/>
@@ -1156,18 +1349,6 @@
     </w:p>
     <w:p>
       <w:pPr>
-        <w:bidi/>
-        <w:ind w:left="1980"/>
-      </w:pPr>
-    </w:p>
-    <w:p>
-      <w:pPr>
-        <w:bidi/>
-        <w:ind w:left="1980"/>
-      </w:pPr>
-    </w:p>
-    <w:p>
-      <w:pPr>
         <w:pStyle w:val="ListParagraph"/>
         <w:numPr>
           <w:ilvl w:val="2"/>
@@ -1213,14 +1394,7 @@
           <w:rFonts w:hint="cs"/>
           <w:rtl/>
         </w:rPr>
-        <w:t xml:space="preserve">יוצג כאשר </w:t>
-      </w:r>
-      <w:r>
-        <w:rPr>
-          <w:rFonts w:hint="cs"/>
-          <w:rtl/>
-        </w:rPr>
-        <w:t>ב</w:t>
+        <w:t>יוצג כאשר ב</w:t>
       </w:r>
       <w:r>
         <w:t>session</w:t>
@@ -1230,14 +1404,7 @@
           <w:rFonts w:hint="cs"/>
           <w:rtl/>
         </w:rPr>
-        <w:t xml:space="preserve"> הנוכחי </w:t>
-      </w:r>
-      <w:r>
-        <w:rPr>
-          <w:rFonts w:hint="cs"/>
-          <w:rtl/>
-        </w:rPr>
-        <w:t>יש שחקן רשום אבל אין משחק פעיל רשום</w:t>
+        <w:t xml:space="preserve"> הנוכחי יש שחקן רשום אבל אין משחק פעיל רשום</w:t>
       </w:r>
       <w:r>
         <w:rPr>
@@ -1284,7 +1451,7 @@
                     <pic:cNvPicPr/>
                   </pic:nvPicPr>
                   <pic:blipFill rotWithShape="1">
-                    <a:blip r:embed="rId8">
+                    <a:blip r:embed="rId9">
                       <a:extLst>
                         <a:ext uri="{28A0092B-C50C-407E-A947-70E740481C1C}">
                           <a14:useLocalDpi xmlns:a14="http://schemas.microsoft.com/office/drawing/2010/main" val="0"/>
@@ -1398,21 +1565,7 @@
           <w:rFonts w:hint="cs"/>
           <w:rtl/>
         </w:rPr>
-        <w:t xml:space="preserve"> הנוכחי יש שחקן רשום </w:t>
-      </w:r>
-      <w:r>
-        <w:rPr>
-          <w:rFonts w:hint="cs"/>
-          <w:rtl/>
-        </w:rPr>
-        <w:t xml:space="preserve">וגם </w:t>
-      </w:r>
-      <w:r>
-        <w:rPr>
-          <w:rFonts w:hint="cs"/>
-          <w:rtl/>
-        </w:rPr>
-        <w:t>משחק פעיל רשום</w:t>
+        <w:t xml:space="preserve"> הנוכחי יש שחקן רשום וגם משחק פעיל רשום</w:t>
       </w:r>
       <w:r>
         <w:rPr>
@@ -1452,7 +1605,7 @@
                     <pic:cNvPicPr/>
                   </pic:nvPicPr>
                   <pic:blipFill rotWithShape="1">
-                    <a:blip r:embed="rId9" cstate="screen">
+                    <a:blip r:embed="rId10" cstate="screen">
                       <a:extLst>
                         <a:ext uri="{28A0092B-C50C-407E-A947-70E740481C1C}">
                           <a14:useLocalDpi xmlns:a14="http://schemas.microsoft.com/office/drawing/2010/main"/>
@@ -1592,7 +1745,7 @@
                     <pic:cNvPicPr/>
                   </pic:nvPicPr>
                   <pic:blipFill>
-                    <a:blip r:embed="rId10">
+                    <a:blip r:embed="rId11">
                       <a:extLst>
                         <a:ext uri="{28A0092B-C50C-407E-A947-70E740481C1C}">
                           <a14:useLocalDpi xmlns:a14="http://schemas.microsoft.com/office/drawing/2010/main" val="0"/>
@@ -1825,9 +1978,6 @@
       <w:pPr>
         <w:pStyle w:val="ListParagraph"/>
         <w:bidi/>
-        <w:rPr>
-          <w:rFonts w:hint="cs"/>
-        </w:rPr>
       </w:pPr>
     </w:p>
     <w:p>
@@ -2566,8 +2716,6 @@
         </w:rPr>
         <w:t>מיהו השחקן שעכשיו תורו וכמה קלפים נותרו לכל שחקים.</w:t>
       </w:r>
-      <w:bookmarkStart w:id="1" w:name="_GoBack"/>
-      <w:bookmarkEnd w:id="1"/>
     </w:p>
     <w:p>
       <w:pPr>
@@ -2604,7 +2752,6 @@
         <w:bidi/>
         <w:ind w:left="95"/>
         <w:rPr>
-          <w:rFonts w:hint="cs"/>
           <w:rtl/>
         </w:rPr>
       </w:pPr>
@@ -2628,7 +2775,7 @@
                     <pic:cNvPicPr/>
                   </pic:nvPicPr>
                   <pic:blipFill rotWithShape="1">
-                    <a:blip r:embed="rId11"/>
+                    <a:blip r:embed="rId12"/>
                     <a:srcRect t="7922" b="1658"/>
                     <a:stretch/>
                   </pic:blipFill>
@@ -3360,7 +3507,7 @@
         <w:rFonts w:asciiTheme="minorHAnsi" w:eastAsiaTheme="minorHAnsi" w:hAnsiTheme="minorHAnsi" w:cstheme="minorBidi"/>
         <w:sz w:val="22"/>
         <w:szCs w:val="22"/>
-        <w:lang w:eastAsia="en-US" w:bidi="he-IL"/>
+        <w:lang w:val="en-US" w:eastAsia="en-US" w:bidi="he-IL"/>
       </w:rPr>
     </w:rPrDefault>
     <w:pPrDefault>
@@ -3753,9 +3900,6 @@
     <w:pPr>
       <w:spacing w:line="256" w:lineRule="auto"/>
     </w:pPr>
-    <w:rPr>
-      <w:lang w:val="en-US"/>
-    </w:rPr>
   </w:style>
   <w:style w:type="character" w:default="1" w:styleId="DefaultParagraphFont">
     <w:name w:val="Default Paragraph Font"/>
@@ -3843,6 +3987,80 @@
     <w:rsid w:val="00AE7FE1"/>
     <w:rPr>
       <w:lang w:val="en-US"/>
+    </w:rPr>
+  </w:style>
+  <w:style w:type="paragraph" w:styleId="EndnoteText">
+    <w:name w:val="endnote text"/>
+    <w:basedOn w:val="Normal"/>
+    <w:link w:val="EndnoteTextChar"/>
+    <w:uiPriority w:val="99"/>
+    <w:semiHidden/>
+    <w:unhideWhenUsed/>
+    <w:rsid w:val="003F65A3"/>
+    <w:pPr>
+      <w:spacing w:after="0" w:line="240" w:lineRule="auto"/>
+    </w:pPr>
+    <w:rPr>
+      <w:sz w:val="20"/>
+      <w:szCs w:val="20"/>
+    </w:rPr>
+  </w:style>
+  <w:style w:type="character" w:customStyle="1" w:styleId="EndnoteTextChar">
+    <w:name w:val="Endnote Text Char"/>
+    <w:basedOn w:val="DefaultParagraphFont"/>
+    <w:link w:val="EndnoteText"/>
+    <w:uiPriority w:val="99"/>
+    <w:semiHidden/>
+    <w:rsid w:val="003F65A3"/>
+    <w:rPr>
+      <w:sz w:val="20"/>
+      <w:szCs w:val="20"/>
+    </w:rPr>
+  </w:style>
+  <w:style w:type="character" w:styleId="EndnoteReference">
+    <w:name w:val="endnote reference"/>
+    <w:basedOn w:val="DefaultParagraphFont"/>
+    <w:uiPriority w:val="99"/>
+    <w:semiHidden/>
+    <w:unhideWhenUsed/>
+    <w:rsid w:val="003F65A3"/>
+    <w:rPr>
+      <w:vertAlign w:val="superscript"/>
+    </w:rPr>
+  </w:style>
+  <w:style w:type="character" w:styleId="Hyperlink">
+    <w:name w:val="Hyperlink"/>
+    <w:basedOn w:val="DefaultParagraphFont"/>
+    <w:uiPriority w:val="99"/>
+    <w:unhideWhenUsed/>
+    <w:rsid w:val="003F65A3"/>
+    <w:rPr>
+      <w:color w:val="0563C1" w:themeColor="hyperlink"/>
+      <w:u w:val="single"/>
+    </w:rPr>
+  </w:style>
+  <w:style w:type="character" w:styleId="UnresolvedMention">
+    <w:name w:val="Unresolved Mention"/>
+    <w:basedOn w:val="DefaultParagraphFont"/>
+    <w:uiPriority w:val="99"/>
+    <w:semiHidden/>
+    <w:unhideWhenUsed/>
+    <w:rsid w:val="003F65A3"/>
+    <w:rPr>
+      <w:color w:val="605E5C"/>
+      <w:shd w:val="clear" w:color="auto" w:fill="E1DFDD"/>
+    </w:rPr>
+  </w:style>
+  <w:style w:type="character" w:styleId="FollowedHyperlink">
+    <w:name w:val="FollowedHyperlink"/>
+    <w:basedOn w:val="DefaultParagraphFont"/>
+    <w:uiPriority w:val="99"/>
+    <w:semiHidden/>
+    <w:unhideWhenUsed/>
+    <w:rsid w:val="003F65A3"/>
+    <w:rPr>
+      <w:color w:val="954F72" w:themeColor="followedHyperlink"/>
+      <w:u w:val="single"/>
     </w:rPr>
   </w:style>
 </w:styles>
@@ -4141,4 +4359,16 @@
     </a:ext>
   </a:extLst>
 </a:theme>
+</file>
+
+<file path=customXml/item1.xml><?xml version="1.0" encoding="utf-8"?>
+<b:Sources xmlns:b="http://schemas.openxmlformats.org/officeDocument/2006/bibliography" xmlns="http://schemas.openxmlformats.org/officeDocument/2006/bibliography" SelectedStyle="\APASixthEditionOfficeOnline.xsl" StyleName="APA" Version="6"/>
+</file>
+
+<file path=customXml/itemProps1.xml><?xml version="1.0" encoding="utf-8"?>
+<ds:datastoreItem xmlns:ds="http://schemas.openxmlformats.org/officeDocument/2006/customXml" ds:itemID="{5052D51B-A159-4BE4-9148-925F88849A9A}">
+  <ds:schemaRefs>
+    <ds:schemaRef ds:uri="http://schemas.openxmlformats.org/officeDocument/2006/bibliography"/>
+  </ds:schemaRefs>
+</ds:datastoreItem>
 </file>
</xml_diff>